<commit_message>
Update Document for EquipmentDistrbution
</commit_message>
<xml_diff>
--- a/EquipmentDisposition.docx
+++ b/EquipmentDisposition.docx
@@ -2,7 +2,7 @@
 <file path=word/document.xml><?xml version="1.0" encoding="utf-8"?>
 <w:document xmlns:w="http://schemas.openxmlformats.org/wordprocessingml/2006/main" xmlns:m="http://schemas.openxmlformats.org/officeDocument/2006/math" xmlns:r="http://schemas.openxmlformats.org/officeDocument/2006/relationships" xmlns:o="urn:schemas-microsoft-com:office:office" xmlns:v="urn:schemas-microsoft-com:vml" xmlns:w10="urn:schemas-microsoft-com:office:word" xmlns:a="http://schemas.openxmlformats.org/drawingml/2006/main" xmlns:pic="http://schemas.openxmlformats.org/drawingml/2006/picture" xmlns:wp="http://schemas.openxmlformats.org/drawingml/2006/wordprocessingDrawing">
   <w:body>
-    <w:bookmarkStart w:id="33" w:name="equipment-disposition"/>
+    <w:bookmarkStart w:id="34" w:name="equipment-disposition"/>
     <w:p>
       <w:pPr>
         <w:pStyle w:val="Heading1"/>
@@ -456,7 +456,7 @@
       </w:r>
     </w:p>
     <w:bookmarkEnd w:id="25"/>
-    <w:bookmarkStart w:id="26" w:name="obsolete-computers"/>
+    <w:bookmarkStart w:id="27" w:name="obsolete-computers"/>
     <w:p>
       <w:pPr>
         <w:pStyle w:val="Heading2"/>
@@ -473,6 +473,457 @@
         <w:t xml:space="preserve">The computers may donated the computers to a willing museum, sold (Ebay) or recycled ♻️.</w:t>
       </w:r>
     </w:p>
+    <w:bookmarkStart w:id="26" w:name="possible-computer-museums"/>
+    <w:p>
+      <w:pPr>
+        <w:pStyle w:val="Heading3"/>
+      </w:pPr>
+      <w:r>
+        <w:t xml:space="preserve">Possible Computer Museums</w:t>
+      </w:r>
+    </w:p>
+    <w:tbl>
+      <w:tblPr>
+        <w:tblStyle w:val="Table"/>
+        <w:tblW w:type="pct" w:w="5000"/>
+        <w:tblLook w:firstRow="1" w:lastRow="0" w:firstColumn="0" w:lastColumn="0" w:noHBand="0" w:noVBand="0" w:val="0020"/>
+      </w:tblPr>
+      <w:tblGrid>
+        <w:gridCol w:w="3638"/>
+        <w:gridCol w:w="2140"/>
+        <w:gridCol w:w="2140"/>
+      </w:tblGrid>
+      <w:tr>
+        <w:trPr>
+          <w:tblHeader w:val="true"/>
+        </w:trPr>
+        <w:tc>
+          <w:tcPr/>
+          <w:p>
+            <w:pPr>
+              <w:pStyle w:val="Compact"/>
+              <w:jc w:val="left"/>
+            </w:pPr>
+            <w:r>
+              <w:rPr>
+                <w:bCs/>
+                <w:b/>
+              </w:rPr>
+              <w:t xml:space="preserve">Museum</w:t>
+            </w:r>
+          </w:p>
+        </w:tc>
+        <w:tc>
+          <w:tcPr/>
+          <w:p>
+            <w:pPr>
+              <w:pStyle w:val="Compact"/>
+              <w:jc w:val="left"/>
+            </w:pPr>
+            <w:r>
+              <w:rPr>
+                <w:bCs/>
+                <w:b/>
+              </w:rPr>
+              <w:t xml:space="preserve">Location</w:t>
+            </w:r>
+          </w:p>
+        </w:tc>
+        <w:tc>
+          <w:tcPr/>
+          <w:p>
+            <w:pPr>
+              <w:pStyle w:val="Compact"/>
+              <w:jc w:val="left"/>
+            </w:pPr>
+            <w:r>
+              <w:rPr>
+                <w:bCs/>
+                <w:b/>
+              </w:rPr>
+              <w:t xml:space="preserve">Web Site</w:t>
+            </w:r>
+          </w:p>
+        </w:tc>
+      </w:tr>
+      <w:tr>
+        <w:tc>
+          <w:tcPr/>
+          <w:p>
+            <w:pPr>
+              <w:pStyle w:val="Compact"/>
+              <w:jc w:val="left"/>
+            </w:pPr>
+            <w:r>
+              <w:t xml:space="preserve">DigiBarn Computer Museum</w:t>
+            </w:r>
+          </w:p>
+        </w:tc>
+        <w:tc>
+          <w:tcPr/>
+          <w:p>
+            <w:pPr>
+              <w:pStyle w:val="Compact"/>
+              <w:jc w:val="left"/>
+            </w:pPr>
+            <w:r>
+              <w:t xml:space="preserve">California, Boulder Creek</w:t>
+            </w:r>
+          </w:p>
+        </w:tc>
+        <w:tc>
+          <w:tcPr/>
+          <w:p>
+            <w:pPr>
+              <w:pStyle w:val="Compact"/>
+              <w:jc w:val="left"/>
+            </w:pPr>
+            <w:r>
+              <w:t xml:space="preserve">http://www.digibarn.com/</w:t>
+            </w:r>
+          </w:p>
+        </w:tc>
+      </w:tr>
+      <w:tr>
+        <w:tc>
+          <w:tcPr/>
+          <w:p>
+            <w:pPr>
+              <w:pStyle w:val="Compact"/>
+              <w:jc w:val="left"/>
+            </w:pPr>
+            <w:r>
+              <w:t xml:space="preserve">Computer History Museum</w:t>
+            </w:r>
+          </w:p>
+        </w:tc>
+        <w:tc>
+          <w:tcPr/>
+          <w:p>
+            <w:pPr>
+              <w:pStyle w:val="Compact"/>
+              <w:jc w:val="left"/>
+            </w:pPr>
+            <w:r>
+              <w:t xml:space="preserve">California, Mountain View</w:t>
+            </w:r>
+          </w:p>
+        </w:tc>
+        <w:tc>
+          <w:tcPr/>
+          <w:p>
+            <w:pPr>
+              <w:pStyle w:val="Compact"/>
+              <w:jc w:val="left"/>
+            </w:pPr>
+            <w:r>
+              <w:t xml:space="preserve">http://www.computerhistory.org/</w:t>
+            </w:r>
+          </w:p>
+        </w:tc>
+      </w:tr>
+      <w:tr>
+        <w:tc>
+          <w:tcPr/>
+          <w:p>
+            <w:pPr>
+              <w:pStyle w:val="Compact"/>
+              <w:jc w:val="left"/>
+            </w:pPr>
+            <w:r>
+              <w:t xml:space="preserve">Computer Museum of America</w:t>
+            </w:r>
+          </w:p>
+        </w:tc>
+        <w:tc>
+          <w:tcPr/>
+          <w:p>
+            <w:pPr>
+              <w:pStyle w:val="Compact"/>
+              <w:jc w:val="left"/>
+            </w:pPr>
+            <w:r>
+              <w:t xml:space="preserve">Georgia, Roswell</w:t>
+            </w:r>
+          </w:p>
+        </w:tc>
+        <w:tc>
+          <w:tcPr/>
+          <w:p>
+            <w:pPr>
+              <w:pStyle w:val="Compact"/>
+              <w:jc w:val="left"/>
+            </w:pPr>
+            <w:r>
+              <w:t xml:space="preserve">https://www.computermuseumofamerica.org/</w:t>
+            </w:r>
+          </w:p>
+        </w:tc>
+      </w:tr>
+      <w:tr>
+        <w:tc>
+          <w:tcPr/>
+          <w:p>
+            <w:pPr>
+              <w:pStyle w:val="Compact"/>
+              <w:jc w:val="left"/>
+            </w:pPr>
+            <w:r>
+              <w:t xml:space="preserve">System Source Computer Museum</w:t>
+            </w:r>
+          </w:p>
+        </w:tc>
+        <w:tc>
+          <w:tcPr/>
+          <w:p>
+            <w:pPr>
+              <w:pStyle w:val="Compact"/>
+              <w:jc w:val="left"/>
+            </w:pPr>
+            <w:r>
+              <w:t xml:space="preserve">Maryland, Hunt Valley</w:t>
+            </w:r>
+          </w:p>
+        </w:tc>
+        <w:tc>
+          <w:tcPr/>
+          <w:p>
+            <w:pPr>
+              <w:pStyle w:val="Compact"/>
+              <w:jc w:val="left"/>
+            </w:pPr>
+            <w:r>
+              <w:t xml:space="preserve">http://museum.syssrc.com/</w:t>
+            </w:r>
+          </w:p>
+        </w:tc>
+      </w:tr>
+      <w:tr>
+        <w:tc>
+          <w:tcPr/>
+          <w:p>
+            <w:pPr>
+              <w:pStyle w:val="Compact"/>
+              <w:jc w:val="left"/>
+            </w:pPr>
+            <w:r>
+              <w:t xml:space="preserve">Charles Babbage Institute</w:t>
+            </w:r>
+          </w:p>
+        </w:tc>
+        <w:tc>
+          <w:tcPr/>
+          <w:p>
+            <w:pPr>
+              <w:pStyle w:val="Compact"/>
+              <w:jc w:val="left"/>
+            </w:pPr>
+            <w:r>
+              <w:t xml:space="preserve">Minnesota, Minneapolis</w:t>
+            </w:r>
+          </w:p>
+        </w:tc>
+        <w:tc>
+          <w:tcPr/>
+          <w:p>
+            <w:pPr>
+              <w:pStyle w:val="Compact"/>
+              <w:jc w:val="left"/>
+            </w:pPr>
+            <w:r>
+              <w:t xml:space="preserve">http://www.cbi.umn.edu/</w:t>
+            </w:r>
+          </w:p>
+        </w:tc>
+      </w:tr>
+      <w:tr>
+        <w:tc>
+          <w:tcPr/>
+          <w:p>
+            <w:pPr>
+              <w:pStyle w:val="Compact"/>
+              <w:jc w:val="left"/>
+            </w:pPr>
+            <w:r>
+              <w:t xml:space="preserve">American Computer &amp; Robotics Museum</w:t>
+            </w:r>
+          </w:p>
+        </w:tc>
+        <w:tc>
+          <w:tcPr/>
+          <w:p>
+            <w:pPr>
+              <w:pStyle w:val="Compact"/>
+              <w:jc w:val="left"/>
+            </w:pPr>
+            <w:r>
+              <w:t xml:space="preserve">Montana, Bozeman</w:t>
+            </w:r>
+          </w:p>
+        </w:tc>
+        <w:tc>
+          <w:tcPr/>
+          <w:p>
+            <w:pPr>
+              <w:pStyle w:val="Compact"/>
+              <w:jc w:val="left"/>
+            </w:pPr>
+            <w:r>
+              <w:t xml:space="preserve">http://www.compustory.com/</w:t>
+            </w:r>
+          </w:p>
+        </w:tc>
+      </w:tr>
+      <w:tr>
+        <w:tc>
+          <w:tcPr/>
+          <w:p>
+            <w:pPr>
+              <w:pStyle w:val="Compact"/>
+              <w:jc w:val="left"/>
+            </w:pPr>
+            <w:r>
+              <w:t xml:space="preserve">Rhode Island Computer Museum</w:t>
+            </w:r>
+          </w:p>
+        </w:tc>
+        <w:tc>
+          <w:tcPr/>
+          <w:p>
+            <w:pPr>
+              <w:pStyle w:val="Compact"/>
+              <w:jc w:val="left"/>
+            </w:pPr>
+            <w:r>
+              <w:t xml:space="preserve">Rhode Island, North Kingstown</w:t>
+            </w:r>
+          </w:p>
+        </w:tc>
+        <w:tc>
+          <w:tcPr/>
+          <w:p>
+            <w:pPr>
+              <w:pStyle w:val="Compact"/>
+            </w:pPr>
+          </w:p>
+        </w:tc>
+      </w:tr>
+      <w:tr>
+        <w:tc>
+          <w:tcPr/>
+          <w:p>
+            <w:pPr>
+              <w:pStyle w:val="Compact"/>
+              <w:jc w:val="left"/>
+            </w:pPr>
+            <w:r>
+              <w:t xml:space="preserve">Living Computers: Museum + Labs</w:t>
+            </w:r>
+          </w:p>
+        </w:tc>
+        <w:tc>
+          <w:tcPr/>
+          <w:p>
+            <w:pPr>
+              <w:pStyle w:val="Compact"/>
+              <w:jc w:val="left"/>
+            </w:pPr>
+            <w:r>
+              <w:t xml:space="preserve">Washington, Seattle</w:t>
+            </w:r>
+          </w:p>
+        </w:tc>
+        <w:tc>
+          <w:tcPr/>
+          <w:p>
+            <w:pPr>
+              <w:pStyle w:val="Compact"/>
+              <w:jc w:val="left"/>
+            </w:pPr>
+            <w:r>
+              <w:t xml:space="preserve">http://www.livingcomputermuseum.org/</w:t>
+            </w:r>
+          </w:p>
+        </w:tc>
+      </w:tr>
+      <w:tr>
+        <w:tc>
+          <w:tcPr/>
+          <w:p>
+            <w:pPr>
+              <w:pStyle w:val="Compact"/>
+              <w:jc w:val="left"/>
+            </w:pPr>
+            <w:r>
+              <w:t xml:space="preserve">Microsoft Visitor Center</w:t>
+            </w:r>
+          </w:p>
+        </w:tc>
+        <w:tc>
+          <w:tcPr/>
+          <w:p>
+            <w:pPr>
+              <w:pStyle w:val="Compact"/>
+              <w:jc w:val="left"/>
+            </w:pPr>
+            <w:r>
+              <w:t xml:space="preserve">Washington, Redmond</w:t>
+            </w:r>
+          </w:p>
+        </w:tc>
+        <w:tc>
+          <w:tcPr/>
+          <w:p>
+            <w:pPr>
+              <w:pStyle w:val="Compact"/>
+              <w:jc w:val="left"/>
+            </w:pPr>
+            <w:r>
+              <w:t xml:space="preserve">https://www.microsoft.com</w:t>
+            </w:r>
+          </w:p>
+        </w:tc>
+      </w:tr>
+      <w:tr>
+        <w:tc>
+          <w:tcPr/>
+          <w:p>
+            <w:pPr>
+              <w:pStyle w:val="Compact"/>
+              <w:jc w:val="left"/>
+            </w:pPr>
+            <w:r>
+              <w:t xml:space="preserve">South Carolina State Museum</w:t>
+            </w:r>
+          </w:p>
+        </w:tc>
+        <w:tc>
+          <w:tcPr/>
+          <w:p>
+            <w:pPr>
+              <w:pStyle w:val="Compact"/>
+              <w:jc w:val="left"/>
+            </w:pPr>
+            <w:r>
+              <w:t xml:space="preserve">South Carolina, Columbia</w:t>
+            </w:r>
+          </w:p>
+        </w:tc>
+        <w:tc>
+          <w:tcPr/>
+          <w:p>
+            <w:pPr>
+              <w:pStyle w:val="Compact"/>
+              <w:jc w:val="left"/>
+            </w:pPr>
+            <w:r>
+              <w:t xml:space="preserve">http://scmuseum.org/</w:t>
+            </w:r>
+          </w:p>
+        </w:tc>
+      </w:tr>
+    </w:tbl>
+    <w:p/>
     <w:tbl>
       <w:tblPr>
         <w:tblStyle w:val="Table"/>
@@ -811,7 +1262,8 @@
       </w:tr>
     </w:tbl>
     <w:bookmarkEnd w:id="26"/>
-    <w:bookmarkStart w:id="27" w:name="hp-hewlett-packard-calculators"/>
+    <w:bookmarkEnd w:id="27"/>
+    <w:bookmarkStart w:id="28" w:name="hp-hewlett-packard-calculators"/>
     <w:p>
       <w:pPr>
         <w:pStyle w:val="Heading2"/>
@@ -1462,8 +1914,8 @@
         </w:tc>
       </w:tr>
     </w:tbl>
-    <w:bookmarkEnd w:id="27"/>
-    <w:bookmarkStart w:id="28" w:name="computer-science-books"/>
+    <w:bookmarkEnd w:id="28"/>
+    <w:bookmarkStart w:id="29" w:name="computer-science-books"/>
     <w:p>
       <w:pPr>
         <w:pStyle w:val="Heading2"/>
@@ -1492,14 +1944,238 @@
         <w:t xml:space="preserve">- DEC VAX 11/780 Architecture Manuals Volumes 1-3 (2), if DEC VAXStation II/GPX is recycled</w:t>
       </w:r>
     </w:p>
-    <w:bookmarkEnd w:id="28"/>
-    <w:bookmarkStart w:id="29" w:name="camera-equipment"/>
+    <w:bookmarkEnd w:id="29"/>
+    <w:bookmarkStart w:id="30" w:name="camera-equipment"/>
     <w:p>
       <w:pPr>
         <w:pStyle w:val="Heading2"/>
       </w:pPr>
       <w:r>
         <w:t xml:space="preserve">Camera equipment</w:t>
+      </w:r>
+    </w:p>
+    <w:tbl>
+      <w:tblPr>
+        <w:tblStyle w:val="Table"/>
+        <w:tblW w:type="pct" w:w="5000"/>
+        <w:tblLook w:firstRow="1" w:lastRow="0" w:firstColumn="0" w:lastColumn="0" w:noHBand="0" w:noVBand="0" w:val="0020"/>
+      </w:tblPr>
+      <w:tblGrid>
+        <w:gridCol w:w="2501"/>
+        <w:gridCol w:w="5418"/>
+      </w:tblGrid>
+      <w:tr>
+        <w:trPr>
+          <w:tblHeader w:val="true"/>
+        </w:trPr>
+        <w:tc>
+          <w:tcPr/>
+          <w:p>
+            <w:pPr>
+              <w:pStyle w:val="Compact"/>
+              <w:jc w:val="left"/>
+            </w:pPr>
+            <w:r>
+              <w:t xml:space="preserve">Gear</w:t>
+            </w:r>
+          </w:p>
+        </w:tc>
+        <w:tc>
+          <w:tcPr/>
+          <w:p>
+            <w:pPr>
+              <w:pStyle w:val="Compact"/>
+              <w:jc w:val="left"/>
+            </w:pPr>
+            <w:r>
+              <w:t xml:space="preserve">Disposition</w:t>
+            </w:r>
+          </w:p>
+        </w:tc>
+      </w:tr>
+      <w:tr>
+        <w:tc>
+          <w:tcPr/>
+          <w:p>
+            <w:pPr>
+              <w:pStyle w:val="Compact"/>
+              <w:jc w:val="left"/>
+            </w:pPr>
+            <w:r>
+              <w:t xml:space="preserve">Canon A-1, Motor Drive MA</w:t>
+            </w:r>
+          </w:p>
+        </w:tc>
+        <w:tc>
+          <w:tcPr/>
+          <w:p>
+            <w:pPr>
+              <w:pStyle w:val="Compact"/>
+              <w:jc w:val="left"/>
+            </w:pPr>
+            <w:r>
+              <w:t xml:space="preserve">these have my Social Security Number engraved. Check with KEH to see if they will resell it without the SSN. It must be rendered illegible before disposition. I hate to have it destroyed; but …</w:t>
+            </w:r>
+          </w:p>
+        </w:tc>
+      </w:tr>
+      <w:tr>
+        <w:tc>
+          <w:tcPr/>
+          <w:p>
+            <w:pPr>
+              <w:pStyle w:val="Compact"/>
+              <w:jc w:val="left"/>
+            </w:pPr>
+            <w:r>
+              <w:t xml:space="preserve">Canon A-1</w:t>
+            </w:r>
+          </w:p>
+        </w:tc>
+        <w:tc>
+          <w:tcPr/>
+          <w:p>
+            <w:pPr>
+              <w:pStyle w:val="Compact"/>
+              <w:jc w:val="left"/>
+            </w:pPr>
+            <w:r>
+              <w:t xml:space="preserve">Bought in as-is condition from KEH to use for parts.</w:t>
+            </w:r>
+          </w:p>
+        </w:tc>
+      </w:tr>
+      <w:tr>
+        <w:tc>
+          <w:tcPr/>
+          <w:p>
+            <w:pPr>
+              <w:pStyle w:val="Compact"/>
+              <w:jc w:val="left"/>
+            </w:pPr>
+            <w:r>
+              <w:t xml:space="preserve">Sunpak 522 Flash</w:t>
+            </w:r>
+          </w:p>
+        </w:tc>
+        <w:tc>
+          <w:tcPr/>
+          <w:p>
+            <w:pPr>
+              <w:pStyle w:val="Compact"/>
+              <w:jc w:val="left"/>
+            </w:pPr>
+            <w:r>
+              <w:t xml:space="preserve">If it has my SSN, render it illegible or else the same thing goes.</w:t>
+            </w:r>
+          </w:p>
+        </w:tc>
+      </w:tr>
+      <w:tr>
+        <w:tc>
+          <w:tcPr/>
+          <w:p>
+            <w:pPr>
+              <w:pStyle w:val="Compact"/>
+              <w:jc w:val="left"/>
+            </w:pPr>
+            <w:r>
+              <w:t xml:space="preserve">Canon F-1N, Canon FN Motor Drive FN, Canon AE Finder FN, Canon AE Finder FN, metering screens.</w:t>
+            </w:r>
+          </w:p>
+        </w:tc>
+        <w:tc>
+          <w:tcPr/>
+          <w:p>
+            <w:pPr>
+              <w:pStyle w:val="Compact"/>
+              <w:jc w:val="left"/>
+            </w:pPr>
+            <w:r>
+              <w:t xml:space="preserve">These may be given to someone who promises to use it, shooting with film and it not be a shelf queen. Otherwise, it can be assessed and sold to KEH.</w:t>
+            </w:r>
+          </w:p>
+        </w:tc>
+      </w:tr>
+      <w:tr>
+        <w:tc>
+          <w:tcPr/>
+          <w:p>
+            <w:pPr>
+              <w:pStyle w:val="Compact"/>
+              <w:jc w:val="left"/>
+            </w:pPr>
+            <w:r>
+              <w:t xml:space="preserve">Canon EOS 5D Mark III, Canon EF 24-105mm f4L, Canon RT 600 II flash</w:t>
+            </w:r>
+          </w:p>
+        </w:tc>
+        <w:tc>
+          <w:tcPr/>
+          <w:p>
+            <w:pPr>
+              <w:pStyle w:val="Compact"/>
+              <w:jc w:val="left"/>
+            </w:pPr>
+            <w:r>
+              <w:t xml:space="preserve">can be sold to KEH.</w:t>
+            </w:r>
+          </w:p>
+        </w:tc>
+      </w:tr>
+      <w:tr>
+        <w:tc>
+          <w:tcPr/>
+          <w:p>
+            <w:pPr>
+              <w:pStyle w:val="Compact"/>
+              <w:jc w:val="left"/>
+            </w:pPr>
+            <w:r>
+              <w:t xml:space="preserve">PlusTek 3200 film scanner, accessories</w:t>
+            </w:r>
+          </w:p>
+        </w:tc>
+        <w:tc>
+          <w:tcPr/>
+          <w:p>
+            <w:pPr>
+              <w:pStyle w:val="Compact"/>
+              <w:jc w:val="left"/>
+            </w:pPr>
+            <w:r>
+              <w:t xml:space="preserve">May be assessed and sold to KEH</w:t>
+            </w:r>
+          </w:p>
+        </w:tc>
+      </w:tr>
+    </w:tbl>
+    <w:bookmarkEnd w:id="30"/>
+    <w:bookmarkStart w:id="31" w:name="volt-80-volt-power-equipment"/>
+    <w:p>
+      <w:pPr>
+        <w:pStyle w:val="Heading2"/>
+      </w:pPr>
+      <w:r>
+        <w:t xml:space="preserve">20 volt, 80 volt power equipment</w:t>
+      </w:r>
+    </w:p>
+    <w:p>
+      <w:pPr>
+        <w:pStyle w:val="FirstParagraph"/>
+      </w:pPr>
+      <w:r>
+        <w:t xml:space="preserve">There is an Excel spreadsheet on my computer that has the purchase date and price.</w:t>
+      </w:r>
+    </w:p>
+    <w:bookmarkEnd w:id="31"/>
+    <w:bookmarkStart w:id="32" w:name="lawn-equipment"/>
+    <w:p>
+      <w:pPr>
+        <w:pStyle w:val="Heading2"/>
+      </w:pPr>
+      <w:r>
+        <w:t xml:space="preserve">Lawn Equipment</w:t>
       </w:r>
     </w:p>
     <w:p>
@@ -1511,7 +2187,7 @@
         <w:pStyle w:val="Compact"/>
       </w:pPr>
       <w:r>
-        <w:t xml:space="preserve">Canon A-1, Motor Drive MA: these have my Social Security Number engraved. Check with KEH to see if they will resell it without the SSN. It must be rendered illegible before disposition. I hate to have it destroyed; but …</w:t>
+        <w:t xml:space="preserve">Toro Zero-turn mower may be sold.</w:t>
       </w:r>
     </w:p>
     <w:p>
@@ -1523,71 +2199,17 @@
         <w:pStyle w:val="Compact"/>
       </w:pPr>
       <w:r>
-        <w:t xml:space="preserve">Canon A-1: Bought in as-is condition from KEH to use for parts.</w:t>
+        <w:t xml:space="preserve">Kobalt 80 Volt Outdoor Power Equipment may be sold or gifted.</w:t>
       </w:r>
     </w:p>
+    <w:bookmarkEnd w:id="32"/>
+    <w:bookmarkStart w:id="33" w:name="dewalt-20-volt-power-tools"/>
     <w:p>
       <w:pPr>
-        <w:numPr>
-          <w:ilvl w:val="0"/>
-          <w:numId w:val="1002"/>
-        </w:numPr>
-        <w:pStyle w:val="Compact"/>
+        <w:pStyle w:val="Heading2"/>
       </w:pPr>
       <w:r>
-        <w:t xml:space="preserve">Sunpak 522 Flash: If it has my SSN, render it illegible or else the same thing goes.</w:t>
-      </w:r>
-    </w:p>
-    <w:p>
-      <w:pPr>
-        <w:numPr>
-          <w:ilvl w:val="0"/>
-          <w:numId w:val="1002"/>
-        </w:numPr>
-        <w:pStyle w:val="Compact"/>
-      </w:pPr>
-      <w:r>
-        <w:t xml:space="preserve">Canon F-1N, Canon FN Motor Drive FN, Canon AE Finder FN, Canon AE Finder FN, metering screens. These may be given to someone who promises to use it, shooting with film and it not be a shelf queen. Otherwise, it can be assessed and sold to KEH.</w:t>
-      </w:r>
-    </w:p>
-    <w:p>
-      <w:pPr>
-        <w:numPr>
-          <w:ilvl w:val="0"/>
-          <w:numId w:val="1002"/>
-        </w:numPr>
-        <w:pStyle w:val="Compact"/>
-      </w:pPr>
-      <w:r>
-        <w:t xml:space="preserve">Canon EOS 5D Mark III, Canon EF 24-105mm f4L, Canon RT 600 II flash can be sold to KEH.</w:t>
-      </w:r>
-    </w:p>
-    <w:bookmarkEnd w:id="29"/>
-    <w:bookmarkStart w:id="30" w:name="volt-80-volt-power-equipment"/>
-    <w:p>
-      <w:pPr>
-        <w:pStyle w:val="Heading2"/>
-      </w:pPr>
-      <w:r>
-        <w:t xml:space="preserve">20 volt, 80 volt power equipment</w:t>
-      </w:r>
-    </w:p>
-    <w:p>
-      <w:pPr>
-        <w:pStyle w:val="FirstParagraph"/>
-      </w:pPr>
-      <w:r>
-        <w:t xml:space="preserve">There is an Excel spreadsheet on my computer that has the purchase date and price.</w:t>
-      </w:r>
-    </w:p>
-    <w:bookmarkEnd w:id="30"/>
-    <w:bookmarkStart w:id="31" w:name="lawn-equipment"/>
-    <w:p>
-      <w:pPr>
-        <w:pStyle w:val="Heading2"/>
-      </w:pPr>
-      <w:r>
-        <w:t xml:space="preserve">Lawn Equipment</w:t>
+        <w:t xml:space="preserve">Dewalt 20 Volt Power Tools</w:t>
       </w:r>
     </w:p>
     <w:p>
@@ -1599,45 +2221,11 @@
         <w:pStyle w:val="Compact"/>
       </w:pPr>
       <w:r>
-        <w:t xml:space="preserve">Toro Zero-turn mower may be sold.</w:t>
-      </w:r>
-    </w:p>
-    <w:p>
-      <w:pPr>
-        <w:numPr>
-          <w:ilvl w:val="0"/>
-          <w:numId w:val="1003"/>
-        </w:numPr>
-        <w:pStyle w:val="Compact"/>
-      </w:pPr>
-      <w:r>
-        <w:t xml:space="preserve">Kobalt 80 Volt Outdoor Power Equipment may be sold or gifted.</w:t>
-      </w:r>
-    </w:p>
-    <w:bookmarkEnd w:id="31"/>
-    <w:bookmarkStart w:id="32" w:name="dewalt-20-volt-power-tools"/>
-    <w:p>
-      <w:pPr>
-        <w:pStyle w:val="Heading2"/>
-      </w:pPr>
-      <w:r>
-        <w:t xml:space="preserve">Dewalt 20 Volt Power Tools</w:t>
-      </w:r>
-    </w:p>
-    <w:p>
-      <w:pPr>
-        <w:numPr>
-          <w:ilvl w:val="0"/>
-          <w:numId w:val="1004"/>
-        </w:numPr>
-        <w:pStyle w:val="Compact"/>
-      </w:pPr>
-      <w:r>
         <w:t xml:space="preserve">Dewalt 20 volt power tools, batteries, and chargers, including accessories, such as drill bits, etc. may be sold or gifted.</w:t>
       </w:r>
     </w:p>
-    <w:bookmarkEnd w:id="32"/>
     <w:bookmarkEnd w:id="33"/>
+    <w:bookmarkEnd w:id="34"/>
     <w:sectPr/>
   </w:body>
 </w:document>
@@ -1830,9 +2418,6 @@
     <w:abstractNumId w:val="991"/>
   </w:num>
   <w:num w:numId="1003">
-    <w:abstractNumId w:val="991"/>
-  </w:num>
-  <w:num w:numId="1004">
     <w:abstractNumId w:val="991"/>
   </w:num>
 </w:numbering>

</xml_diff>